<commit_message>
Changed User Story to Iteration/Tests
</commit_message>
<xml_diff>
--- a/Assignment 6 Documentation for User Stories.docx
+++ b/Assignment 6 Documentation for User Stories.docx
@@ -128,51 +128,7 @@
           <w:sz w:val="28"/>
           <w:szCs w:val="28"/>
         </w:rPr>
-        <w:t xml:space="preserve">Team Members: Ahmad Aram, </w:t>
-      </w:r>
-      <w:proofErr w:type="spellStart"/>
-      <w:r>
-        <w:rPr>
-          <w:rFonts w:ascii="Times New Roman" w:hAnsi="Times New Roman" w:cs="Times New Roman"/>
-          <w:b/>
-          <w:bCs/>
-          <w:sz w:val="28"/>
-          <w:szCs w:val="28"/>
-        </w:rPr>
-        <w:t>Khang</w:t>
-      </w:r>
-      <w:proofErr w:type="spellEnd"/>
-      <w:r>
-        <w:rPr>
-          <w:rFonts w:ascii="Times New Roman" w:hAnsi="Times New Roman" w:cs="Times New Roman"/>
-          <w:b/>
-          <w:bCs/>
-          <w:sz w:val="28"/>
-          <w:szCs w:val="28"/>
-        </w:rPr>
-        <w:t xml:space="preserve"> Chau Vo and </w:t>
-      </w:r>
-      <w:proofErr w:type="spellStart"/>
-      <w:r>
-        <w:rPr>
-          <w:rFonts w:ascii="Times New Roman" w:hAnsi="Times New Roman" w:cs="Times New Roman"/>
-          <w:b/>
-          <w:bCs/>
-          <w:sz w:val="28"/>
-          <w:szCs w:val="28"/>
-        </w:rPr>
-        <w:t>Ranjit</w:t>
-      </w:r>
-      <w:proofErr w:type="spellEnd"/>
-      <w:r>
-        <w:rPr>
-          <w:rFonts w:ascii="Times New Roman" w:hAnsi="Times New Roman" w:cs="Times New Roman"/>
-          <w:b/>
-          <w:bCs/>
-          <w:sz w:val="28"/>
-          <w:szCs w:val="28"/>
-        </w:rPr>
-        <w:t xml:space="preserve"> Singh</w:t>
+        <w:t>Team Members: Ahmad Aram, Khang Chau Vo and Ranjit Singh</w:t>
       </w:r>
     </w:p>
     <w:p>
@@ -585,14 +541,7 @@
           <w:rFonts w:asciiTheme="minorHAnsi" w:hAnsiTheme="minorHAnsi" w:cstheme="minorHAnsi"/>
           <w:color w:val="24292E"/>
         </w:rPr>
-        <w:t xml:space="preserve">This user story allows us to begin implementation by ensuring that the keywords that we have preselected are displayed properly for the user to </w:t>
-      </w:r>
-      <w:r>
-        <w:rPr>
-          <w:rFonts w:asciiTheme="minorHAnsi" w:hAnsiTheme="minorHAnsi" w:cstheme="minorHAnsi"/>
-          <w:color w:val="24292E"/>
-        </w:rPr>
-        <w:t xml:space="preserve">see. Below </w:t>
+        <w:t>This portion of refactoring/tests verifies that the keywords are printed properly for the user to see upon selection of that feature, below is two of the many tests.</w:t>
       </w:r>
     </w:p>
     <w:p>
@@ -696,7 +645,15 @@
           <w:b/>
           <w:color w:val="000000"/>
         </w:rPr>
-        <w:t>User Story Two:</w:t>
+        <w:t>User Story One Refactorization/Improvement</w:t>
+      </w:r>
+      <w:r>
+        <w:rPr>
+          <w:rFonts w:asciiTheme="minorHAnsi" w:hAnsiTheme="minorHAnsi" w:cstheme="minorHAnsi"/>
+          <w:b/>
+          <w:color w:val="000000"/>
+        </w:rPr>
+        <w:t>:</w:t>
       </w:r>
     </w:p>
     <w:p>
@@ -730,7 +687,21 @@
           <w:rFonts w:asciiTheme="minorHAnsi" w:hAnsiTheme="minorHAnsi" w:cstheme="minorHAnsi"/>
           <w:color w:val="000000"/>
         </w:rPr>
-        <w:t xml:space="preserve">This user story continues to improve the functionality of the Quotes Application by allowing the user to search for </w:t>
+        <w:t xml:space="preserve">This </w:t>
+      </w:r>
+      <w:r>
+        <w:rPr>
+          <w:rFonts w:asciiTheme="minorHAnsi" w:hAnsiTheme="minorHAnsi" w:cstheme="minorHAnsi"/>
+          <w:color w:val="000000"/>
+        </w:rPr>
+        <w:t>step</w:t>
+      </w:r>
+      <w:r>
+        <w:rPr>
+          <w:rFonts w:asciiTheme="minorHAnsi" w:hAnsiTheme="minorHAnsi" w:cstheme="minorHAnsi"/>
+          <w:color w:val="000000"/>
+        </w:rPr>
+        <w:t xml:space="preserve"> continues to improve the functionality of the Quotes Application by allowing the user to search for </w:t>
       </w:r>
       <w:r>
         <w:rPr>
@@ -813,32 +784,7 @@
           <w:color w:val="000000"/>
         </w:rPr>
         <w:lastRenderedPageBreak/>
-        <w:t xml:space="preserve">We had to change a good bit for this implementation. We began by adding a new tag “category” for every quote in the quotes.xml file. Then we added a category tag to the QuoteSaxParser.java to allow it to process the quotes. Inside of Quote.java we included a new field “category” to tag each quote based on a certain category/keyword. And finally added a </w:t>
-      </w:r>
-      <w:proofErr w:type="spellStart"/>
-      <w:proofErr w:type="gramStart"/>
-      <w:r>
-        <w:rPr>
-          <w:rFonts w:asciiTheme="minorHAnsi" w:hAnsiTheme="minorHAnsi" w:cstheme="minorHAnsi"/>
-          <w:color w:val="000000"/>
-        </w:rPr>
-        <w:t>getKeys</w:t>
-      </w:r>
-      <w:proofErr w:type="spellEnd"/>
-      <w:r>
-        <w:rPr>
-          <w:rFonts w:asciiTheme="minorHAnsi" w:hAnsiTheme="minorHAnsi" w:cstheme="minorHAnsi"/>
-          <w:color w:val="000000"/>
-        </w:rPr>
-        <w:t>(</w:t>
-      </w:r>
-      <w:proofErr w:type="gramEnd"/>
-      <w:r>
-        <w:rPr>
-          <w:rFonts w:asciiTheme="minorHAnsi" w:hAnsiTheme="minorHAnsi" w:cstheme="minorHAnsi"/>
-          <w:color w:val="000000"/>
-        </w:rPr>
-        <w:t>) method inside of QuoteList.java to return a list of all the keys in the quotes list, which does not display duplicates.</w:t>
+        <w:t>We had to change a good bit for this implementation. We began by adding a new tag “category” for every quote in the quotes.xml file. Then we added a category tag to the QuoteSaxParser.java to allow it to process the quotes. Inside of Quote.java we included a new field “category” to tag each quote based on a certain category/keyword. And finally added a getKeys() method inside of QuoteList.java to return a list of all the keys in the quotes list, which does not display duplicates.</w:t>
       </w:r>
     </w:p>
     <w:p>
@@ -867,7 +813,15 @@
           <w:b/>
           <w:color w:val="000000"/>
         </w:rPr>
-        <w:t>User Story Three:</w:t>
+        <w:t>User Story One Refactorization/Improvement</w:t>
+      </w:r>
+      <w:r>
+        <w:rPr>
+          <w:rFonts w:asciiTheme="minorHAnsi" w:hAnsiTheme="minorHAnsi" w:cstheme="minorHAnsi"/>
+          <w:b/>
+          <w:color w:val="000000"/>
+        </w:rPr>
+        <w:t>:</w:t>
       </w:r>
     </w:p>
     <w:p>
@@ -913,7 +867,30 @@
           <w:rFonts w:eastAsia="Times New Roman" w:cstheme="minorHAnsi"/>
           <w:color w:val="24292E"/>
         </w:rPr>
-        <w:t>This User Story had us implement the actual searching functionality and to its completion by having the search results printed to the screen showing which quote tags/</w:t>
+        <w:t xml:space="preserve">This </w:t>
+      </w:r>
+      <w:r>
+        <w:rPr>
+          <w:rFonts w:eastAsia="Times New Roman" w:cstheme="minorHAnsi"/>
+          <w:color w:val="24292E"/>
+        </w:rPr>
+        <w:t>s</w:t>
+      </w:r>
+      <w:bookmarkStart w:id="0" w:name="_GoBack"/>
+      <w:bookmarkEnd w:id="0"/>
+      <w:r>
+        <w:rPr>
+          <w:rFonts w:eastAsia="Times New Roman" w:cstheme="minorHAnsi"/>
+          <w:color w:val="24292E"/>
+        </w:rPr>
+        <w:t>tep</w:t>
+      </w:r>
+      <w:r>
+        <w:rPr>
+          <w:rFonts w:eastAsia="Times New Roman" w:cstheme="minorHAnsi"/>
+          <w:color w:val="24292E"/>
+        </w:rPr>
+        <w:t xml:space="preserve"> had us implement the actual searching functionality and to its completion by having the search results printed to the screen showing which quote tags/</w:t>
       </w:r>
       <w:r>
         <w:rPr>
@@ -1011,41 +988,7 @@
           <w:rFonts w:asciiTheme="minorHAnsi" w:hAnsiTheme="minorHAnsi" w:cstheme="minorHAnsi"/>
           <w:color w:val="000000"/>
         </w:rPr>
-        <w:t xml:space="preserve">This story builds upon everything we previously </w:t>
-      </w:r>
-      <w:proofErr w:type="gramStart"/>
-      <w:r>
-        <w:rPr>
-          <w:rFonts w:asciiTheme="minorHAnsi" w:hAnsiTheme="minorHAnsi" w:cstheme="minorHAnsi"/>
-          <w:color w:val="000000"/>
-        </w:rPr>
-        <w:t>did</w:t>
-      </w:r>
-      <w:proofErr w:type="gramEnd"/>
-      <w:r>
-        <w:rPr>
-          <w:rFonts w:asciiTheme="minorHAnsi" w:hAnsiTheme="minorHAnsi" w:cstheme="minorHAnsi"/>
-          <w:color w:val="000000"/>
-        </w:rPr>
-        <w:t xml:space="preserve"> so a lot of the foundation was already there and not much was changed. During this process we did add writing to the XMLWriter.java to include the category field. And an additional custom exception to be thrown when </w:t>
-      </w:r>
-      <w:proofErr w:type="spellStart"/>
-      <w:proofErr w:type="gramStart"/>
-      <w:r>
-        <w:rPr>
-          <w:rFonts w:asciiTheme="minorHAnsi" w:hAnsiTheme="minorHAnsi" w:cstheme="minorHAnsi"/>
-          <w:color w:val="000000"/>
-        </w:rPr>
-        <w:t>a</w:t>
-      </w:r>
-      <w:proofErr w:type="spellEnd"/>
-      <w:proofErr w:type="gramEnd"/>
-      <w:r>
-        <w:rPr>
-          <w:rFonts w:asciiTheme="minorHAnsi" w:hAnsiTheme="minorHAnsi" w:cstheme="minorHAnsi"/>
-          <w:color w:val="000000"/>
-        </w:rPr>
-        <w:t xml:space="preserve"> invalid keyword was entered as a query, this is located in the NoKeyWordException.java file. </w:t>
+        <w:t xml:space="preserve">This story builds upon everything we previously did so a lot of the foundation was already there and not much was changed. During this process we did add writing to the XMLWriter.java to include the category field. And an additional custom exception to be thrown when a invalid keyword was entered as a query, this is located in the NoKeyWordException.java file. </w:t>
       </w:r>
     </w:p>
     <w:p>
@@ -1077,8 +1020,6 @@
           <w:color w:val="000000"/>
         </w:rPr>
       </w:pPr>
-      <w:bookmarkStart w:id="0" w:name="_GoBack"/>
-      <w:bookmarkEnd w:id="0"/>
     </w:p>
     <w:p>
       <w:pPr>
@@ -1268,23 +1209,7 @@
       <w:pStyle w:val="Header"/>
     </w:pPr>
     <w:r>
-      <w:t xml:space="preserve">Ahmad Aram, </w:t>
-    </w:r>
-    <w:proofErr w:type="spellStart"/>
-    <w:r>
-      <w:t>Khang</w:t>
-    </w:r>
-    <w:proofErr w:type="spellEnd"/>
-    <w:r>
-      <w:t xml:space="preserve"> Chau Vo, and </w:t>
-    </w:r>
-    <w:proofErr w:type="spellStart"/>
-    <w:r>
-      <w:t>Ranjit</w:t>
-    </w:r>
-    <w:proofErr w:type="spellEnd"/>
-    <w:r>
-      <w:t xml:space="preserve"> Singh</w:t>
+      <w:t>Ahmad Aram, Khang Chau Vo, and Ranjit Singh</w:t>
     </w:r>
   </w:p>
 </w:hdr>

</xml_diff>